<commit_message>
Proceedings of the first meeting (v0.1)
Corrected some things
</commit_message>
<xml_diff>
--- a/proceedings/Proceedings-v0.1.docx
+++ b/proceedings/Proceedings-v0.1.docx
@@ -48,7 +48,182 @@
         <w:t>2022</w:t>
       </w:r>
     </w:p>
-    <w:p/>
+    <w:p>
+      <w:pPr>
+        <w:pStyle w:val="Normal"/>
+        <w:jc w:val="center"/>
+        <w:rPr>
+          <w:b w:val="1"/>
+          <w:bCs w:val="1"/>
+          <w:sz w:val="40"/>
+          <w:szCs w:val="40"/>
+          <w:u w:val="none"/>
+        </w:rPr>
+      </w:pPr>
+    </w:p>
+    <w:p>
+      <w:pPr>
+        <w:pStyle w:val="Normal"/>
+        <w:jc w:val="left"/>
+        <w:rPr>
+          <w:b w:val="1"/>
+          <w:bCs w:val="1"/>
+          <w:sz w:val="22"/>
+          <w:szCs w:val="22"/>
+          <w:u w:val="none"/>
+        </w:rPr>
+      </w:pPr>
+      <w:r>
+        <w:rPr>
+          <w:b w:val="1"/>
+          <w:bCs w:val="1"/>
+          <w:sz w:val="22"/>
+          <w:szCs w:val="22"/>
+          <w:u w:val="none"/>
+        </w:rPr>
+        <w:t>Μέλη ομάδας:</w:t>
+      </w:r>
+    </w:p>
+    <w:p>
+      <w:pPr>
+        <w:pStyle w:val="ListParagraph"/>
+        <w:numPr>
+          <w:ilvl w:val="0"/>
+          <w:numId w:val="4"/>
+        </w:numPr>
+        <w:jc w:val="left"/>
+        <w:rPr>
+          <w:rFonts w:ascii="Calibri" w:hAnsi="Calibri" w:eastAsia="Calibri" w:cs="Calibri" w:asciiTheme="minorAscii" w:hAnsiTheme="minorAscii" w:eastAsiaTheme="minorAscii" w:cstheme="minorAscii"/>
+          <w:b w:val="0"/>
+          <w:bCs w:val="0"/>
+          <w:sz w:val="22"/>
+          <w:szCs w:val="22"/>
+          <w:u w:val="none"/>
+        </w:rPr>
+      </w:pPr>
+      <w:r>
+        <w:rPr>
+          <w:b w:val="0"/>
+          <w:bCs w:val="0"/>
+          <w:sz w:val="22"/>
+          <w:szCs w:val="22"/>
+          <w:u w:val="none"/>
+        </w:rPr>
+        <w:t>Μάριος Στεφανίδης</w:t>
+      </w:r>
+    </w:p>
+    <w:p>
+      <w:pPr>
+        <w:pStyle w:val="ListParagraph"/>
+        <w:numPr>
+          <w:ilvl w:val="0"/>
+          <w:numId w:val="4"/>
+        </w:numPr>
+        <w:jc w:val="left"/>
+        <w:rPr>
+          <w:rFonts w:ascii="Calibri" w:hAnsi="Calibri" w:eastAsia="Calibri" w:cs="Calibri" w:asciiTheme="minorAscii" w:hAnsiTheme="minorAscii" w:eastAsiaTheme="minorAscii" w:cstheme="minorAscii"/>
+          <w:b w:val="0"/>
+          <w:bCs w:val="0"/>
+          <w:sz w:val="22"/>
+          <w:szCs w:val="22"/>
+          <w:u w:val="none"/>
+        </w:rPr>
+      </w:pPr>
+      <w:r>
+        <w:rPr>
+          <w:b w:val="0"/>
+          <w:bCs w:val="0"/>
+          <w:sz w:val="22"/>
+          <w:szCs w:val="22"/>
+          <w:u w:val="none"/>
+        </w:rPr>
+        <w:t>Δημήτρης Βεργίνης</w:t>
+      </w:r>
+    </w:p>
+    <w:p>
+      <w:pPr>
+        <w:pStyle w:val="ListParagraph"/>
+        <w:numPr>
+          <w:ilvl w:val="0"/>
+          <w:numId w:val="4"/>
+        </w:numPr>
+        <w:jc w:val="left"/>
+        <w:rPr>
+          <w:rFonts w:ascii="Calibri" w:hAnsi="Calibri" w:eastAsia="Calibri" w:cs="Calibri" w:asciiTheme="minorAscii" w:hAnsiTheme="minorAscii" w:eastAsiaTheme="minorAscii" w:cstheme="minorAscii"/>
+          <w:b w:val="0"/>
+          <w:bCs w:val="0"/>
+          <w:sz w:val="22"/>
+          <w:szCs w:val="22"/>
+          <w:u w:val="none"/>
+        </w:rPr>
+      </w:pPr>
+      <w:r>
+        <w:rPr>
+          <w:b w:val="0"/>
+          <w:bCs w:val="0"/>
+          <w:sz w:val="22"/>
+          <w:szCs w:val="22"/>
+          <w:u w:val="none"/>
+        </w:rPr>
+        <w:t>Δημήτρης Βλαχογιάννης</w:t>
+      </w:r>
+    </w:p>
+    <w:p>
+      <w:pPr>
+        <w:pStyle w:val="ListParagraph"/>
+        <w:numPr>
+          <w:ilvl w:val="0"/>
+          <w:numId w:val="4"/>
+        </w:numPr>
+        <w:jc w:val="left"/>
+        <w:rPr>
+          <w:rFonts w:ascii="Calibri" w:hAnsi="Calibri" w:eastAsia="Calibri" w:cs="Calibri" w:asciiTheme="minorAscii" w:hAnsiTheme="minorAscii" w:eastAsiaTheme="minorAscii" w:cstheme="minorAscii"/>
+          <w:b w:val="0"/>
+          <w:bCs w:val="0"/>
+          <w:sz w:val="22"/>
+          <w:szCs w:val="22"/>
+          <w:u w:val="none"/>
+        </w:rPr>
+      </w:pPr>
+      <w:r>
+        <w:rPr>
+          <w:b w:val="0"/>
+          <w:bCs w:val="0"/>
+          <w:sz w:val="22"/>
+          <w:szCs w:val="22"/>
+          <w:u w:val="none"/>
+        </w:rPr>
+        <w:t>Αγγελική Κούρου</w:t>
+      </w:r>
+    </w:p>
+    <w:p>
+      <w:pPr>
+        <w:pStyle w:val="ListParagraph"/>
+        <w:numPr>
+          <w:ilvl w:val="0"/>
+          <w:numId w:val="4"/>
+        </w:numPr>
+        <w:jc w:val="left"/>
+        <w:rPr>
+          <w:rFonts w:ascii="Calibri" w:hAnsi="Calibri" w:eastAsia="Calibri" w:cs="Calibri" w:asciiTheme="minorAscii" w:hAnsiTheme="minorAscii" w:eastAsiaTheme="minorAscii" w:cstheme="minorAscii"/>
+          <w:b w:val="0"/>
+          <w:bCs w:val="0"/>
+          <w:sz w:val="22"/>
+          <w:szCs w:val="22"/>
+          <w:u w:val="none"/>
+        </w:rPr>
+      </w:pPr>
+      <w:r>
+        <w:rPr>
+          <w:b w:val="0"/>
+          <w:bCs w:val="0"/>
+          <w:sz w:val="22"/>
+          <w:szCs w:val="22"/>
+          <w:u w:val="none"/>
+        </w:rPr>
+        <w:t>Κατερίνα Μητροπούλου</w:t>
+      </w:r>
+    </w:p>
     <w:p>
       <w:pPr>
         <w:pStyle w:val="Normal"/>
@@ -83,7 +258,7 @@
     <w:tbl>
       <w:tblPr>
         <w:tblStyle w:val="TableGrid"/>
-        <w:tblW w:w="0" w:type="auto"/>
+        <w:tblW w:w="9149" w:type="dxa"/>
         <w:tblLayout w:type="fixed"/>
         <w:tblLook w:val="06A0" w:firstRow="1" w:lastRow="0" w:firstColumn="1" w:lastColumn="0" w:noHBand="1" w:noVBand="1"/>
       </w:tblPr>
@@ -91,8 +266,8 @@
         <w:gridCol w:w="1365"/>
         <w:gridCol w:w="1211"/>
         <w:gridCol w:w="1350"/>
-        <w:gridCol w:w="1226"/>
-        <w:gridCol w:w="1395"/>
+        <w:gridCol w:w="1470"/>
+        <w:gridCol w:w="1151"/>
         <w:gridCol w:w="1260"/>
         <w:gridCol w:w="1342"/>
       </w:tblGrid>
@@ -214,7 +389,7 @@
         </w:tc>
         <w:tc>
           <w:tcPr>
-            <w:tcW w:w="1226" w:type="dxa"/>
+            <w:tcW w:w="1470" w:type="dxa"/>
             <w:shd w:val="clear" w:color="auto" w:fill="7B7B7B" w:themeFill="accent3" w:themeFillShade="BF"/>
             <w:tcMar/>
           </w:tcPr>
@@ -258,7 +433,7 @@
         </w:tc>
         <w:tc>
           <w:tcPr>
-            <w:tcW w:w="1395" w:type="dxa"/>
+            <w:tcW w:w="1151" w:type="dxa"/>
             <w:shd w:val="clear" w:color="auto" w:fill="7B7B7B" w:themeFill="accent3" w:themeFillShade="BF"/>
             <w:tcMar/>
           </w:tcPr>
@@ -520,7 +695,7 @@
         </w:tc>
         <w:tc>
           <w:tcPr>
-            <w:tcW w:w="1226" w:type="dxa"/>
+            <w:tcW w:w="1470" w:type="dxa"/>
             <w:shd w:val="clear" w:color="auto" w:fill="C9C9C9" w:themeFill="accent3" w:themeFillTint="99"/>
             <w:tcMar/>
           </w:tcPr>
@@ -551,15 +726,9 @@
               <w:pStyle w:val="Normal"/>
               <w:jc w:val="center"/>
             </w:pPr>
-            <w:proofErr w:type="spellStart"/>
             <w:r>
               <w:rPr/>
-              <w:t>Δημήτρης</w:t>
-            </w:r>
-            <w:proofErr w:type="spellEnd"/>
-            <w:r>
-              <w:rPr/>
-              <w:t xml:space="preserve"> </w:t>
+              <w:t>Βλαχογιάννης</w:t>
             </w:r>
           </w:p>
           <w:p>
@@ -571,7 +740,7 @@
         </w:tc>
         <w:tc>
           <w:tcPr>
-            <w:tcW w:w="1395" w:type="dxa"/>
+            <w:tcW w:w="1151" w:type="dxa"/>
             <w:shd w:val="clear" w:color="auto" w:fill="C9C9C9" w:themeFill="accent3" w:themeFillTint="99"/>
             <w:tcMar/>
           </w:tcPr>
@@ -586,15 +755,9 @@
               <w:pStyle w:val="Normal"/>
               <w:jc w:val="center"/>
             </w:pPr>
-            <w:proofErr w:type="spellStart"/>
             <w:r>
               <w:rPr/>
-              <w:t>Δημήτρης</w:t>
-            </w:r>
-            <w:proofErr w:type="spellEnd"/>
-            <w:r>
-              <w:rPr/>
-              <w:t xml:space="preserve"> </w:t>
+              <w:t xml:space="preserve">Βεργίνης </w:t>
             </w:r>
           </w:p>
           <w:p>
@@ -668,12 +831,10 @@
               <w:pStyle w:val="Normal"/>
               <w:jc w:val="center"/>
             </w:pPr>
-            <w:proofErr w:type="spellStart"/>
             <w:r>
               <w:rPr/>
-              <w:t>Δημήτρης</w:t>
-            </w:r>
-            <w:proofErr w:type="spellEnd"/>
+              <w:t>Βεργίνης</w:t>
+            </w:r>
           </w:p>
         </w:tc>
       </w:tr>
@@ -744,6 +905,90 @@
 
 <file path=word/numbering.xml><?xml version="1.0" encoding="utf-8"?>
 <w:numbering xmlns:w="http://schemas.openxmlformats.org/wordprocessingml/2006/main">
+  <w:abstractNum xmlns:w="http://schemas.openxmlformats.org/wordprocessingml/2006/main" w:abstractNumId="3">
+    <w:multiLevelType xmlns:w="http://schemas.openxmlformats.org/wordprocessingml/2006/main" w:val="hybridMultilevel"/>
+    <w:lvl xmlns:w="http://schemas.openxmlformats.org/wordprocessingml/2006/main" w:ilvl="0">
+      <w:start w:val="1"/>
+      <w:numFmt w:val="decimal"/>
+      <w:lvlText w:val="%1."/>
+      <w:lvlJc w:val="left"/>
+      <w:pPr>
+        <w:ind w:left="720" w:hanging="360"/>
+      </w:pPr>
+    </w:lvl>
+    <w:lvl xmlns:w="http://schemas.openxmlformats.org/wordprocessingml/2006/main" w:ilvl="1">
+      <w:start w:val="1"/>
+      <w:numFmt w:val="lowerLetter"/>
+      <w:lvlText w:val="%2."/>
+      <w:lvlJc w:val="left"/>
+      <w:pPr>
+        <w:ind w:left="1440" w:hanging="360"/>
+      </w:pPr>
+    </w:lvl>
+    <w:lvl xmlns:w="http://schemas.openxmlformats.org/wordprocessingml/2006/main" w:ilvl="2">
+      <w:start w:val="1"/>
+      <w:numFmt w:val="lowerRoman"/>
+      <w:lvlText w:val="%3."/>
+      <w:lvlJc w:val="right"/>
+      <w:pPr>
+        <w:ind w:left="2160" w:hanging="180"/>
+      </w:pPr>
+    </w:lvl>
+    <w:lvl xmlns:w="http://schemas.openxmlformats.org/wordprocessingml/2006/main" w:ilvl="3">
+      <w:start w:val="1"/>
+      <w:numFmt w:val="decimal"/>
+      <w:lvlText w:val="%4."/>
+      <w:lvlJc w:val="left"/>
+      <w:pPr>
+        <w:ind w:left="2880" w:hanging="360"/>
+      </w:pPr>
+    </w:lvl>
+    <w:lvl xmlns:w="http://schemas.openxmlformats.org/wordprocessingml/2006/main" w:ilvl="4">
+      <w:start w:val="1"/>
+      <w:numFmt w:val="lowerLetter"/>
+      <w:lvlText w:val="%5."/>
+      <w:lvlJc w:val="left"/>
+      <w:pPr>
+        <w:ind w:left="3600" w:hanging="360"/>
+      </w:pPr>
+    </w:lvl>
+    <w:lvl xmlns:w="http://schemas.openxmlformats.org/wordprocessingml/2006/main" w:ilvl="5">
+      <w:start w:val="1"/>
+      <w:numFmt w:val="lowerRoman"/>
+      <w:lvlText w:val="%6."/>
+      <w:lvlJc w:val="right"/>
+      <w:pPr>
+        <w:ind w:left="4320" w:hanging="180"/>
+      </w:pPr>
+    </w:lvl>
+    <w:lvl xmlns:w="http://schemas.openxmlformats.org/wordprocessingml/2006/main" w:ilvl="6">
+      <w:start w:val="1"/>
+      <w:numFmt w:val="decimal"/>
+      <w:lvlText w:val="%7."/>
+      <w:lvlJc w:val="left"/>
+      <w:pPr>
+        <w:ind w:left="5040" w:hanging="360"/>
+      </w:pPr>
+    </w:lvl>
+    <w:lvl xmlns:w="http://schemas.openxmlformats.org/wordprocessingml/2006/main" w:ilvl="7">
+      <w:start w:val="1"/>
+      <w:numFmt w:val="lowerLetter"/>
+      <w:lvlText w:val="%8."/>
+      <w:lvlJc w:val="left"/>
+      <w:pPr>
+        <w:ind w:left="5760" w:hanging="360"/>
+      </w:pPr>
+    </w:lvl>
+    <w:lvl xmlns:w="http://schemas.openxmlformats.org/wordprocessingml/2006/main" w:ilvl="8">
+      <w:start w:val="1"/>
+      <w:numFmt w:val="lowerRoman"/>
+      <w:lvlText w:val="%9."/>
+      <w:lvlJc w:val="right"/>
+      <w:pPr>
+        <w:ind w:left="6480" w:hanging="180"/>
+      </w:pPr>
+    </w:lvl>
+  </w:abstractNum>
   <w:abstractNum xmlns:w="http://schemas.openxmlformats.org/wordprocessingml/2006/main" w:abstractNumId="2">
     <w:multiLevelType xmlns:w="http://schemas.openxmlformats.org/wordprocessingml/2006/main" w:val="hybridMultilevel"/>
     <w:lvl xmlns:w="http://schemas.openxmlformats.org/wordprocessingml/2006/main" w:ilvl="0">
@@ -1077,6 +1322,9 @@
       </w:rPr>
     </w:lvl>
   </w:abstractNum>
+  <w:num w:numId="4">
+    <w:abstractNumId w:val="3"/>
+  </w:num>
   <w:num w:numId="3">
     <w:abstractNumId w:val="2"/>
   </w:num>

</xml_diff>